<commit_message>
intersection of lines working
</commit_message>
<xml_diff>
--- a/thesisDos.docx
+++ b/thesisDos.docx
@@ -7,127 +7,61 @@
         <w:rPr>
           <w:noProof/>
         </w:rPr>
-        <mc:AlternateContent>
-          <mc:Choice Requires="wps">
-            <w:drawing>
-              <wp:anchor distT="0" distB="0" distL="114300" distR="114300" simplePos="0" relativeHeight="251660288" behindDoc="0" locked="0" layoutInCell="1" allowOverlap="1" wp14:anchorId="03349096" wp14:editId="523A4B53">
-                <wp:simplePos x="0" y="0"/>
-                <wp:positionH relativeFrom="column">
-                  <wp:posOffset>783771</wp:posOffset>
-                </wp:positionH>
-                <wp:positionV relativeFrom="paragraph">
-                  <wp:posOffset>3494314</wp:posOffset>
-                </wp:positionV>
-                <wp:extent cx="1810658" cy="471442"/>
-                <wp:effectExtent l="0" t="0" r="37465" b="24130"/>
-                <wp:wrapNone/>
-                <wp:docPr id="3" name="Straight Connector 3"/>
-                <wp:cNvGraphicFramePr/>
-                <a:graphic xmlns:a="http://schemas.openxmlformats.org/drawingml/2006/main">
-                  <a:graphicData uri="http://schemas.microsoft.com/office/word/2010/wordprocessingShape">
-                    <wps:wsp>
-                      <wps:cNvCnPr/>
-                      <wps:spPr>
-                        <a:xfrm flipV="1">
-                          <a:off x="0" y="0"/>
-                          <a:ext cx="1810658" cy="471442"/>
-                        </a:xfrm>
-                        <a:prstGeom prst="line">
-                          <a:avLst/>
-                        </a:prstGeom>
-                      </wps:spPr>
-                      <wps:style>
-                        <a:lnRef idx="1">
-                          <a:schemeClr val="accent1"/>
-                        </a:lnRef>
-                        <a:fillRef idx="0">
-                          <a:schemeClr val="accent1"/>
-                        </a:fillRef>
-                        <a:effectRef idx="0">
-                          <a:schemeClr val="accent1"/>
-                        </a:effectRef>
-                        <a:fontRef idx="minor">
-                          <a:schemeClr val="tx1"/>
-                        </a:fontRef>
-                      </wps:style>
-                      <wps:bodyPr/>
-                    </wps:wsp>
-                  </a:graphicData>
-                </a:graphic>
-              </wp:anchor>
-            </w:drawing>
-          </mc:Choice>
-          <mc:Fallback>
-            <w:pict>
-              <v:line w14:anchorId="309421E9" id="Straight Connector 3" o:spid="_x0000_s1026" style="position:absolute;flip:y;z-index:251660288;visibility:visible;mso-wrap-style:square;mso-wrap-distance-left:9pt;mso-wrap-distance-top:0;mso-wrap-distance-right:9pt;mso-wrap-distance-bottom:0;mso-position-horizontal:absolute;mso-position-horizontal-relative:text;mso-position-vertical:absolute;mso-position-vertical-relative:text" from="61.7pt,275.15pt" to="204.25pt,312.25pt" o:gfxdata="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" strokecolor="#4472c4 [3204]" strokeweight=".5pt">
-                <v:stroke joinstyle="miter"/>
-              </v:line>
-            </w:pict>
-          </mc:Fallback>
-        </mc:AlternateContent>
+        <w:pict w14:anchorId="08D7BC57">
+          <v:line id="Straight Connector 8" o:spid="_x0000_s1031" style="position:absolute;flip:y;z-index:251668480;visibility:visible;mso-wrap-style:square;mso-width-percent:0;mso-height-percent:0;mso-wrap-distance-left:9pt;mso-wrap-distance-top:0;mso-wrap-distance-right:9pt;mso-wrap-distance-bottom:0;mso-position-horizontal:absolute;mso-position-horizontal-relative:text;mso-position-vertical:absolute;mso-position-vertical-relative:text;mso-width-percent:0;mso-height-percent:0;mso-width-relative:margin;mso-height-relative:margin" from="204.4pt,8.75pt" to="383.9pt,535.35pt" o:gfxdata="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" strokecolor="#4472c4 [3204]" strokeweight=".5pt">
+            <v:stroke joinstyle="miter"/>
+          </v:line>
+        </w:pict>
       </w:r>
       <w:r>
         <w:rPr>
           <w:noProof/>
         </w:rPr>
-        <mc:AlternateContent>
-          <mc:Choice Requires="wps">
-            <w:drawing>
-              <wp:anchor distT="0" distB="0" distL="114300" distR="114300" simplePos="0" relativeHeight="251659264" behindDoc="0" locked="0" layoutInCell="1" allowOverlap="1" wp14:anchorId="227A23D7" wp14:editId="6FF1FF26">
-                <wp:simplePos x="0" y="0"/>
-                <wp:positionH relativeFrom="column">
-                  <wp:posOffset>1371599</wp:posOffset>
-                </wp:positionH>
-                <wp:positionV relativeFrom="paragraph">
-                  <wp:posOffset>3401786</wp:posOffset>
-                </wp:positionV>
-                <wp:extent cx="1251857" cy="566057"/>
-                <wp:effectExtent l="0" t="0" r="24765" b="24765"/>
-                <wp:wrapNone/>
-                <wp:docPr id="2" name="Straight Connector 2"/>
-                <wp:cNvGraphicFramePr/>
-                <a:graphic xmlns:a="http://schemas.openxmlformats.org/drawingml/2006/main">
-                  <a:graphicData uri="http://schemas.microsoft.com/office/word/2010/wordprocessingShape">
-                    <wps:wsp>
-                      <wps:cNvCnPr/>
-                      <wps:spPr>
-                        <a:xfrm>
-                          <a:off x="0" y="0"/>
-                          <a:ext cx="1251857" cy="566057"/>
-                        </a:xfrm>
-                        <a:prstGeom prst="line">
-                          <a:avLst/>
-                        </a:prstGeom>
-                      </wps:spPr>
-                      <wps:style>
-                        <a:lnRef idx="1">
-                          <a:schemeClr val="accent1"/>
-                        </a:lnRef>
-                        <a:fillRef idx="0">
-                          <a:schemeClr val="accent1"/>
-                        </a:fillRef>
-                        <a:effectRef idx="0">
-                          <a:schemeClr val="accent1"/>
-                        </a:effectRef>
-                        <a:fontRef idx="minor">
-                          <a:schemeClr val="tx1"/>
-                        </a:fontRef>
-                      </wps:style>
-                      <wps:bodyPr/>
-                    </wps:wsp>
-                  </a:graphicData>
-                </a:graphic>
-              </wp:anchor>
-            </w:drawing>
-          </mc:Choice>
-          <mc:Fallback>
-            <w:pict>
-              <v:line w14:anchorId="3413B5BC" id="Straight Connector 2" o:spid="_x0000_s1026" style="position:absolute;z-index:251659264;visibility:visible;mso-wrap-style:square;mso-wrap-distance-left:9pt;mso-wrap-distance-top:0;mso-wrap-distance-right:9pt;mso-wrap-distance-bottom:0;mso-position-horizontal:absolute;mso-position-horizontal-relative:text;mso-position-vertical:absolute;mso-position-vertical-relative:text" from="108pt,267.85pt" to="206.55pt,312.4pt" o:gfxdata="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" strokecolor="#4472c4 [3204]" strokeweight=".5pt">
-                <v:stroke joinstyle="miter"/>
-              </v:line>
-            </w:pict>
-          </mc:Fallback>
-        </mc:AlternateContent>
+        <w:pict w14:anchorId="0798CCD1">
+          <v:line id="Straight Connector 7" o:spid="_x0000_s1030" style="position:absolute;z-index:251666432;visibility:visible;mso-wrap-style:square;mso-width-percent:0;mso-height-percent:0;mso-wrap-distance-left:9pt;mso-wrap-distance-top:0;mso-wrap-distance-right:9pt;mso-wrap-distance-bottom:0;mso-position-horizontal:absolute;mso-position-horizontal-relative:text;mso-position-vertical:absolute;mso-position-vertical-relative:text;mso-width-percent:0;mso-height-percent:0;mso-width-relative:margin;mso-height-relative:margin" from="64.15pt,7.85pt" to="203.55pt,8.3pt" o:gfxdata="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" strokecolor="#4472c4 [3204]" strokeweight=".5pt">
+            <v:stroke joinstyle="miter"/>
+          </v:line>
+        </w:pict>
+      </w:r>
+      <w:r>
+        <w:rPr>
+          <w:noProof/>
+        </w:rPr>
+        <w:pict w14:anchorId="09368469">
+          <v:line id="Straight Connector 6" o:spid="_x0000_s1029" style="position:absolute;z-index:251664384;visibility:visible;mso-wrap-style:square;mso-width-percent:0;mso-height-percent:0;mso-wrap-distance-left:9pt;mso-wrap-distance-top:0;mso-wrap-distance-right:9pt;mso-wrap-distance-bottom:0;mso-position-horizontal:absolute;mso-position-horizontal-relative:text;mso-position-vertical:absolute;mso-position-vertical-relative:text;mso-width-percent:0;mso-height-percent:0;mso-width-relative:margin;mso-height-relative:margin" from="105.7pt,530.3pt" to="345.2pt,573.05pt" o:gfxdata="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" strokecolor="#4472c4 [3204]" strokeweight=".5pt">
+            <v:stroke joinstyle="miter"/>
+          </v:line>
+        </w:pict>
+      </w:r>
+      <w:r>
+        <w:rPr>
+          <w:noProof/>
+        </w:rPr>
+        <w:pict w14:anchorId="73F08614">
+          <v:line id="Straight Connector 5" o:spid="_x0000_s1028" style="position:absolute;z-index:251662336;visibility:visible;mso-wrap-style:square;mso-width-percent:0;mso-height-percent:0;mso-wrap-distance-left:9pt;mso-wrap-distance-top:0;mso-wrap-distance-right:9pt;mso-wrap-distance-bottom:0;mso-position-horizontal:absolute;mso-position-horizontal-relative:text;mso-position-vertical:absolute;mso-position-vertical-relative:text;mso-width-percent:0;mso-height-percent:0;mso-width-relative:margin;mso-height-relative:margin" from="204.45pt,571.55pt" to="345.2pt,573.2pt" o:gfxdata="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" strokecolor="#4472c4 [3204]" strokeweight=".5pt">
+            <v:stroke joinstyle="miter"/>
+          </v:line>
+        </w:pict>
+      </w:r>
+      <w:r>
+        <w:rPr>
+          <w:noProof/>
+        </w:rPr>
+        <w:pict w14:anchorId="49B24BE7">
+          <v:line id="Straight Connector 3" o:spid="_x0000_s1027" style="position:absolute;flip:y;z-index:251660288;visibility:visible;mso-wrap-style:square;mso-wrap-distance-left:9pt;mso-wrap-distance-top:0;mso-wrap-distance-right:9pt;mso-wrap-distance-bottom:0;mso-position-horizontal:absolute;mso-position-horizontal-relative:text;mso-position-vertical:absolute;mso-position-vertical-relative:text" from="61.7pt,275.15pt" to="204.25pt,312.25pt" o:gfxdata="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" strokecolor="#4472c4 [3204]" strokeweight=".5pt">
+            <v:stroke joinstyle="miter"/>
+          </v:line>
+        </w:pict>
+      </w:r>
+      <w:r>
+        <w:rPr>
+          <w:noProof/>
+        </w:rPr>
+        <w:pict w14:anchorId="46E040C7">
+          <v:line id="Straight Connector 2" o:spid="_x0000_s1026" style="position:absolute;z-index:251659264;visibility:visible;mso-wrap-style:square;mso-wrap-distance-left:9pt;mso-wrap-distance-top:0;mso-wrap-distance-right:9pt;mso-wrap-distance-bottom:0;mso-position-horizontal:absolute;mso-position-horizontal-relative:text;mso-position-vertical:absolute;mso-position-vertical-relative:text" from="108pt,267.85pt" to="206.55pt,312.4pt" o:gfxdata="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" strokecolor="#4472c4 [3204]" strokeweight=".5pt">
+            <v:stroke joinstyle="miter"/>
+          </v:line>
+        </w:pict>
       </w:r>
       <w:r>
         <w:rPr>
@@ -185,6 +119,9 @@
     </w:p>
     <w:p>
       <w:r>
+        <w:rPr>
+          <w:noProof/>
+        </w:rPr>
         <w:lastRenderedPageBreak/>
         <w:drawing>
           <wp:inline distT="0" distB="0" distL="0" distR="0" wp14:anchorId="6D6FBC63" wp14:editId="729B0D09">
@@ -223,6 +160,413 @@
         </w:drawing>
       </w:r>
     </w:p>
+    <w:p/>
+    <w:p/>
+    <w:tbl>
+      <w:tblPr>
+        <w:tblStyle w:val="TableGrid"/>
+        <w:tblW w:w="0" w:type="auto"/>
+        <w:tblLook w:val="04A0" w:firstRow="1" w:lastRow="0" w:firstColumn="1" w:lastColumn="0" w:noHBand="0" w:noVBand="1"/>
+      </w:tblPr>
+      <w:tblGrid>
+        <w:gridCol w:w="3005"/>
+        <w:gridCol w:w="3005"/>
+        <w:gridCol w:w="3006"/>
+      </w:tblGrid>
+      <w:tr>
+        <w:tc>
+          <w:tcPr>
+            <w:tcW w:w="3005" w:type="dxa"/>
+          </w:tcPr>
+          <w:p>
+            <w:r>
+              <w:t>Reta 1</w:t>
+            </w:r>
+          </w:p>
+        </w:tc>
+        <w:tc>
+          <w:tcPr>
+            <w:tcW w:w="3005" w:type="dxa"/>
+          </w:tcPr>
+          <w:p>
+            <w:r>
+              <w:t>Reta 2</w:t>
+            </w:r>
+          </w:p>
+        </w:tc>
+        <w:tc>
+          <w:tcPr>
+            <w:tcW w:w="3006" w:type="dxa"/>
+          </w:tcPr>
+          <w:p>
+            <w:r>
+              <w:t>Resultado</w:t>
+            </w:r>
+          </w:p>
+        </w:tc>
+      </w:tr>
+      <w:tr>
+        <w:tc>
+          <w:tcPr>
+            <w:tcW w:w="3005" w:type="dxa"/>
+          </w:tcPr>
+          <w:p/>
+        </w:tc>
+        <w:tc>
+          <w:tcPr>
+            <w:tcW w:w="3005" w:type="dxa"/>
+          </w:tcPr>
+          <w:p/>
+        </w:tc>
+        <w:tc>
+          <w:tcPr>
+            <w:tcW w:w="3006" w:type="dxa"/>
+          </w:tcPr>
+          <w:p/>
+        </w:tc>
+      </w:tr>
+      <w:tr>
+        <w:tc>
+          <w:tcPr>
+            <w:tcW w:w="3005" w:type="dxa"/>
+          </w:tcPr>
+          <w:p/>
+        </w:tc>
+        <w:tc>
+          <w:tcPr>
+            <w:tcW w:w="3005" w:type="dxa"/>
+          </w:tcPr>
+          <w:p/>
+        </w:tc>
+        <w:tc>
+          <w:tcPr>
+            <w:tcW w:w="3006" w:type="dxa"/>
+          </w:tcPr>
+          <w:p/>
+        </w:tc>
+      </w:tr>
+      <w:tr>
+        <w:tc>
+          <w:tcPr>
+            <w:tcW w:w="3005" w:type="dxa"/>
+          </w:tcPr>
+          <w:p/>
+        </w:tc>
+        <w:tc>
+          <w:tcPr>
+            <w:tcW w:w="3005" w:type="dxa"/>
+          </w:tcPr>
+          <w:p/>
+        </w:tc>
+        <w:tc>
+          <w:tcPr>
+            <w:tcW w:w="3006" w:type="dxa"/>
+          </w:tcPr>
+          <w:p/>
+        </w:tc>
+      </w:tr>
+      <w:tr>
+        <w:tc>
+          <w:tcPr>
+            <w:tcW w:w="3005" w:type="dxa"/>
+          </w:tcPr>
+          <w:p/>
+        </w:tc>
+        <w:tc>
+          <w:tcPr>
+            <w:tcW w:w="3005" w:type="dxa"/>
+          </w:tcPr>
+          <w:p/>
+        </w:tc>
+        <w:tc>
+          <w:tcPr>
+            <w:tcW w:w="3006" w:type="dxa"/>
+          </w:tcPr>
+          <w:p/>
+        </w:tc>
+      </w:tr>
+      <w:tr>
+        <w:tc>
+          <w:tcPr>
+            <w:tcW w:w="3005" w:type="dxa"/>
+          </w:tcPr>
+          <w:p/>
+        </w:tc>
+        <w:tc>
+          <w:tcPr>
+            <w:tcW w:w="3005" w:type="dxa"/>
+          </w:tcPr>
+          <w:p/>
+        </w:tc>
+        <w:tc>
+          <w:tcPr>
+            <w:tcW w:w="3006" w:type="dxa"/>
+          </w:tcPr>
+          <w:p/>
+        </w:tc>
+      </w:tr>
+      <w:tr>
+        <w:tc>
+          <w:tcPr>
+            <w:tcW w:w="3005" w:type="dxa"/>
+          </w:tcPr>
+          <w:p/>
+        </w:tc>
+        <w:tc>
+          <w:tcPr>
+            <w:tcW w:w="3005" w:type="dxa"/>
+          </w:tcPr>
+          <w:p/>
+        </w:tc>
+        <w:tc>
+          <w:tcPr>
+            <w:tcW w:w="3006" w:type="dxa"/>
+          </w:tcPr>
+          <w:p/>
+        </w:tc>
+      </w:tr>
+      <w:tr>
+        <w:tc>
+          <w:tcPr>
+            <w:tcW w:w="3005" w:type="dxa"/>
+          </w:tcPr>
+          <w:p/>
+        </w:tc>
+        <w:tc>
+          <w:tcPr>
+            <w:tcW w:w="3005" w:type="dxa"/>
+          </w:tcPr>
+          <w:p/>
+        </w:tc>
+        <w:tc>
+          <w:tcPr>
+            <w:tcW w:w="3006" w:type="dxa"/>
+          </w:tcPr>
+          <w:p/>
+        </w:tc>
+      </w:tr>
+      <w:tr>
+        <w:tc>
+          <w:tcPr>
+            <w:tcW w:w="3005" w:type="dxa"/>
+          </w:tcPr>
+          <w:p/>
+        </w:tc>
+        <w:tc>
+          <w:tcPr>
+            <w:tcW w:w="3005" w:type="dxa"/>
+          </w:tcPr>
+          <w:p/>
+        </w:tc>
+        <w:tc>
+          <w:tcPr>
+            <w:tcW w:w="3006" w:type="dxa"/>
+          </w:tcPr>
+          <w:p/>
+        </w:tc>
+      </w:tr>
+      <w:tr>
+        <w:tc>
+          <w:tcPr>
+            <w:tcW w:w="3005" w:type="dxa"/>
+          </w:tcPr>
+          <w:p/>
+        </w:tc>
+        <w:tc>
+          <w:tcPr>
+            <w:tcW w:w="3005" w:type="dxa"/>
+          </w:tcPr>
+          <w:p/>
+        </w:tc>
+        <w:tc>
+          <w:tcPr>
+            <w:tcW w:w="3006" w:type="dxa"/>
+          </w:tcPr>
+          <w:p/>
+        </w:tc>
+      </w:tr>
+      <w:tr>
+        <w:tc>
+          <w:tcPr>
+            <w:tcW w:w="3005" w:type="dxa"/>
+          </w:tcPr>
+          <w:p/>
+        </w:tc>
+        <w:tc>
+          <w:tcPr>
+            <w:tcW w:w="3005" w:type="dxa"/>
+          </w:tcPr>
+          <w:p/>
+        </w:tc>
+        <w:tc>
+          <w:tcPr>
+            <w:tcW w:w="3006" w:type="dxa"/>
+          </w:tcPr>
+          <w:p/>
+        </w:tc>
+      </w:tr>
+      <w:tr>
+        <w:tc>
+          <w:tcPr>
+            <w:tcW w:w="3005" w:type="dxa"/>
+          </w:tcPr>
+          <w:p/>
+        </w:tc>
+        <w:tc>
+          <w:tcPr>
+            <w:tcW w:w="3005" w:type="dxa"/>
+          </w:tcPr>
+          <w:p/>
+        </w:tc>
+        <w:tc>
+          <w:tcPr>
+            <w:tcW w:w="3006" w:type="dxa"/>
+          </w:tcPr>
+          <w:p/>
+        </w:tc>
+      </w:tr>
+      <w:tr>
+        <w:tc>
+          <w:tcPr>
+            <w:tcW w:w="3005" w:type="dxa"/>
+          </w:tcPr>
+          <w:p/>
+        </w:tc>
+        <w:tc>
+          <w:tcPr>
+            <w:tcW w:w="3005" w:type="dxa"/>
+          </w:tcPr>
+          <w:p/>
+        </w:tc>
+        <w:tc>
+          <w:tcPr>
+            <w:tcW w:w="3006" w:type="dxa"/>
+          </w:tcPr>
+          <w:p/>
+        </w:tc>
+      </w:tr>
+      <w:tr>
+        <w:tc>
+          <w:tcPr>
+            <w:tcW w:w="3005" w:type="dxa"/>
+          </w:tcPr>
+          <w:p/>
+        </w:tc>
+        <w:tc>
+          <w:tcPr>
+            <w:tcW w:w="3005" w:type="dxa"/>
+          </w:tcPr>
+          <w:p/>
+        </w:tc>
+        <w:tc>
+          <w:tcPr>
+            <w:tcW w:w="3006" w:type="dxa"/>
+          </w:tcPr>
+          <w:p/>
+        </w:tc>
+      </w:tr>
+      <w:tr>
+        <w:tc>
+          <w:tcPr>
+            <w:tcW w:w="3005" w:type="dxa"/>
+          </w:tcPr>
+          <w:p/>
+        </w:tc>
+        <w:tc>
+          <w:tcPr>
+            <w:tcW w:w="3005" w:type="dxa"/>
+          </w:tcPr>
+          <w:p/>
+        </w:tc>
+        <w:tc>
+          <w:tcPr>
+            <w:tcW w:w="3006" w:type="dxa"/>
+          </w:tcPr>
+          <w:p/>
+        </w:tc>
+      </w:tr>
+      <w:tr>
+        <w:tc>
+          <w:tcPr>
+            <w:tcW w:w="3005" w:type="dxa"/>
+          </w:tcPr>
+          <w:p/>
+        </w:tc>
+        <w:tc>
+          <w:tcPr>
+            <w:tcW w:w="3005" w:type="dxa"/>
+          </w:tcPr>
+          <w:p/>
+        </w:tc>
+        <w:tc>
+          <w:tcPr>
+            <w:tcW w:w="3006" w:type="dxa"/>
+          </w:tcPr>
+          <w:p/>
+        </w:tc>
+      </w:tr>
+      <w:tr>
+        <w:tc>
+          <w:tcPr>
+            <w:tcW w:w="3005" w:type="dxa"/>
+          </w:tcPr>
+          <w:p/>
+        </w:tc>
+        <w:tc>
+          <w:tcPr>
+            <w:tcW w:w="3005" w:type="dxa"/>
+          </w:tcPr>
+          <w:p/>
+        </w:tc>
+        <w:tc>
+          <w:tcPr>
+            <w:tcW w:w="3006" w:type="dxa"/>
+          </w:tcPr>
+          <w:p/>
+        </w:tc>
+      </w:tr>
+      <w:tr>
+        <w:tc>
+          <w:tcPr>
+            <w:tcW w:w="3005" w:type="dxa"/>
+          </w:tcPr>
+          <w:p/>
+        </w:tc>
+        <w:tc>
+          <w:tcPr>
+            <w:tcW w:w="3005" w:type="dxa"/>
+          </w:tcPr>
+          <w:p/>
+        </w:tc>
+        <w:tc>
+          <w:tcPr>
+            <w:tcW w:w="3006" w:type="dxa"/>
+          </w:tcPr>
+          <w:p/>
+        </w:tc>
+      </w:tr>
+      <w:tr>
+        <w:tc>
+          <w:tcPr>
+            <w:tcW w:w="3005" w:type="dxa"/>
+          </w:tcPr>
+          <w:p/>
+        </w:tc>
+        <w:tc>
+          <w:tcPr>
+            <w:tcW w:w="3005" w:type="dxa"/>
+          </w:tcPr>
+          <w:p/>
+        </w:tc>
+        <w:tc>
+          <w:tcPr>
+            <w:tcW w:w="3006" w:type="dxa"/>
+          </w:tcPr>
+          <w:p/>
+        </w:tc>
+      </w:tr>
+    </w:tbl>
+    <w:p/>
     <w:sectPr>
       <w:pgSz w:w="11906" w:h="16838"/>
       <w:pgMar w:top="1440" w:right="1440" w:bottom="1440" w:left="1440" w:header="708" w:footer="708" w:gutter="0"/>
@@ -662,6 +1006,25 @@
     <w:semiHidden/>
     <w:unhideWhenUsed/>
   </w:style>
+  <w:style w:type="table" w:styleId="TableGrid">
+    <w:name w:val="Table Grid"/>
+    <w:basedOn w:val="TableNormal"/>
+    <w:uiPriority w:val="39"/>
+    <w:rsid w:val="00F80CE0"/>
+    <w:pPr>
+      <w:spacing w:after="0" w:line="240" w:lineRule="auto"/>
+    </w:pPr>
+    <w:tblPr>
+      <w:tblBorders>
+        <w:top w:val="single" w:sz="4" w:space="0" w:color="auto"/>
+        <w:left w:val="single" w:sz="4" w:space="0" w:color="auto"/>
+        <w:bottom w:val="single" w:sz="4" w:space="0" w:color="auto"/>
+        <w:right w:val="single" w:sz="4" w:space="0" w:color="auto"/>
+        <w:insideH w:val="single" w:sz="4" w:space="0" w:color="auto"/>
+        <w:insideV w:val="single" w:sz="4" w:space="0" w:color="auto"/>
+      </w:tblBorders>
+    </w:tblPr>
+  </w:style>
 </w:styles>
 </file>
 

</xml_diff>